<commit_message>
styled links and menu
</commit_message>
<xml_diff>
--- a/Design/content-copy.docx
+++ b/Design/content-copy.docx
@@ -14,6 +14,12 @@
         </w:rPr>
         <w:t>Product Definition</w:t>
       </w:r>
+      <w:r>
+        <w:rPr>
+          <w:rFonts w:ascii="Gotham-Medium" w:hAnsi="Gotham-Medium"/>
+        </w:rPr>
+        <w:t xml:space="preserve"> - Visionary</w:t>
+      </w:r>
     </w:p>
     <w:p>
       <w:pPr>
@@ -92,83 +98,145 @@
           <w:rFonts w:ascii="Gotham-Book" w:hAnsi="Gotham-Book"/>
         </w:rPr>
       </w:pPr>
+    </w:p>
+    <w:p>
+      <w:pPr>
+        <w:rPr>
+          <w:rFonts w:ascii="Gotham-Medium" w:hAnsi="Gotham-Medium"/>
+        </w:rPr>
+      </w:pPr>
+    </w:p>
+    <w:p>
+      <w:pPr>
+        <w:rPr>
+          <w:rFonts w:ascii="Gotham-Medium" w:hAnsi="Gotham-Medium"/>
+        </w:rPr>
+      </w:pPr>
+      <w:r>
+        <w:rPr>
+          <w:rFonts w:ascii="Gotham-Medium" w:hAnsi="Gotham-Medium"/>
+        </w:rPr>
+        <w:t>Research &amp; Analysis</w:t>
+      </w:r>
+      <w:r>
+        <w:rPr>
+          <w:rFonts w:ascii="Gotham-Medium" w:hAnsi="Gotham-Medium"/>
+        </w:rPr>
+        <w:t xml:space="preserve"> - Researcher</w:t>
+      </w:r>
+    </w:p>
+    <w:p>
+      <w:pPr>
+        <w:rPr>
+          <w:rFonts w:ascii="Gotham-Medium" w:hAnsi="Gotham-Medium"/>
+        </w:rPr>
+      </w:pPr>
+    </w:p>
+    <w:p>
+      <w:pPr>
+        <w:rPr>
+          <w:rFonts w:ascii="Gotham-Book" w:hAnsi="Gotham-Book"/>
+        </w:rPr>
+      </w:pPr>
+      <w:r>
+        <w:rPr>
+          <w:rFonts w:ascii="Gotham-Book" w:hAnsi="Gotham-Book"/>
+        </w:rPr>
+        <w:t>Whether developing a new or improving an existing product, research and analysis provide the necessary foundation in building a useful product by validating assumptions and discovering the needs and goals of people who would use it.</w:t>
+      </w:r>
+    </w:p>
+    <w:p>
+      <w:pPr>
+        <w:rPr>
+          <w:rFonts w:ascii="Gotham-Medium" w:hAnsi="Gotham-Medium"/>
+        </w:rPr>
+      </w:pPr>
+    </w:p>
+    <w:p>
+      <w:pPr>
+        <w:rPr>
+          <w:rFonts w:ascii="Gotham-Medium" w:hAnsi="Gotham-Medium"/>
+        </w:rPr>
+      </w:pPr>
+    </w:p>
+    <w:p>
+      <w:pPr>
+        <w:rPr>
+          <w:rFonts w:ascii="Gotham-Medium" w:hAnsi="Gotham-Medium"/>
+        </w:rPr>
+      </w:pPr>
+      <w:r>
+        <w:rPr>
+          <w:rFonts w:ascii="Gotham-Medium" w:hAnsi="Gotham-Medium"/>
+        </w:rPr>
+        <w:t>Interaction Design</w:t>
+      </w:r>
+      <w:r>
+        <w:rPr>
+          <w:rFonts w:ascii="Gotham-Medium" w:hAnsi="Gotham-Medium"/>
+        </w:rPr>
+        <w:t xml:space="preserve"> - Designer</w:t>
+      </w:r>
+    </w:p>
+    <w:p>
+      <w:pPr>
+        <w:rPr>
+          <w:rFonts w:ascii="Gotham-Medium" w:hAnsi="Gotham-Medium"/>
+        </w:rPr>
+      </w:pPr>
+    </w:p>
+    <w:p>
+      <w:pPr>
+        <w:rPr>
+          <w:rFonts w:ascii="Gotham-Book" w:hAnsi="Gotham-Book"/>
+        </w:rPr>
+      </w:pPr>
+      <w:r>
+        <w:rPr>
+          <w:rFonts w:ascii="Gotham-Book" w:hAnsi="Gotham-Book"/>
+        </w:rPr>
+        <w:t xml:space="preserve">Based on the insights from Research &amp; Analysis, the </w:t>
+      </w:r>
       <w:bookmarkStart w:id="0" w:name="_GoBack"/>
       <w:bookmarkEnd w:id="0"/>
-    </w:p>
-    <w:p>
-      <w:pPr>
-        <w:rPr>
-          <w:rFonts w:ascii="Gotham-Medium" w:hAnsi="Gotham-Medium"/>
-        </w:rPr>
-      </w:pPr>
-    </w:p>
-    <w:p>
-      <w:pPr>
-        <w:rPr>
-          <w:rFonts w:ascii="Gotham-Medium" w:hAnsi="Gotham-Medium"/>
-        </w:rPr>
-      </w:pPr>
-      <w:r>
-        <w:rPr>
-          <w:rFonts w:ascii="Gotham-Medium" w:hAnsi="Gotham-Medium"/>
-        </w:rPr>
-        <w:t>Research &amp; Analysis</w:t>
-      </w:r>
-    </w:p>
-    <w:p>
-      <w:pPr>
-        <w:rPr>
-          <w:rFonts w:ascii="Gotham-Medium" w:hAnsi="Gotham-Medium"/>
-        </w:rPr>
-      </w:pPr>
-    </w:p>
-    <w:p>
-      <w:pPr>
-        <w:rPr>
-          <w:rFonts w:ascii="Gotham-Medium" w:hAnsi="Gotham-Medium"/>
-        </w:rPr>
-      </w:pPr>
-    </w:p>
-    <w:p>
-      <w:pPr>
-        <w:rPr>
-          <w:rFonts w:ascii="Gotham-Medium" w:hAnsi="Gotham-Medium"/>
-        </w:rPr>
-      </w:pPr>
-    </w:p>
-    <w:p>
-      <w:pPr>
-        <w:rPr>
-          <w:rFonts w:ascii="Gotham-Medium" w:hAnsi="Gotham-Medium"/>
-        </w:rPr>
-      </w:pPr>
-    </w:p>
-    <w:p>
-      <w:pPr>
-        <w:rPr>
-          <w:rFonts w:ascii="Gotham-Medium" w:hAnsi="Gotham-Medium"/>
-        </w:rPr>
-      </w:pPr>
-      <w:r>
-        <w:rPr>
-          <w:rFonts w:ascii="Gotham-Medium" w:hAnsi="Gotham-Medium"/>
-        </w:rPr>
-        <w:t>Interaction Design</w:t>
-      </w:r>
-    </w:p>
-    <w:p>
-      <w:pPr>
-        <w:rPr>
-          <w:rFonts w:ascii="Gotham-Medium" w:hAnsi="Gotham-Medium"/>
-        </w:rPr>
-      </w:pPr>
-    </w:p>
-    <w:p>
-      <w:pPr>
-        <w:rPr>
-          <w:rFonts w:ascii="Gotham-Medium" w:hAnsi="Gotham-Medium"/>
-        </w:rPr>
-      </w:pPr>
+      <w:r>
+        <w:rPr>
+          <w:rFonts w:ascii="Gotham-Book" w:hAnsi="Gotham-Book"/>
+        </w:rPr>
+        <w:t>goal here should be connecting the dots and figuring out the best possible way – easy, effective, efficient, and enjoyable – for people to</w:t>
+      </w:r>
+      <w:r>
+        <w:rPr>
+          <w:rFonts w:ascii="Gotham-Book" w:hAnsi="Gotham-Book"/>
+        </w:rPr>
+        <w:t xml:space="preserve"> interact with the application while trying to achieve the desired result.</w:t>
+      </w:r>
+    </w:p>
+    <w:p>
+      <w:pPr>
+        <w:rPr>
+          <w:rFonts w:ascii="Gotham-Book" w:hAnsi="Gotham-Book"/>
+        </w:rPr>
+      </w:pPr>
+    </w:p>
+    <w:p>
+      <w:pPr>
+        <w:rPr>
+          <w:rFonts w:ascii="Gotham-Book" w:hAnsi="Gotham-Book"/>
+        </w:rPr>
+      </w:pPr>
+      <w:r>
+        <w:rPr>
+          <w:rFonts w:ascii="Gotham-Book" w:hAnsi="Gotham-Book"/>
+        </w:rPr>
+        <w:t xml:space="preserve">My favorite part </w:t>
+      </w:r>
+      <w:r>
+        <w:rPr>
+          <w:rFonts w:ascii="Gotham-Book" w:hAnsi="Gotham-Book"/>
+        </w:rPr>
+        <w:sym w:font="Wingdings" w:char="F04A"/>
+      </w:r>
     </w:p>
     <w:p>
       <w:pPr>
@@ -196,18 +264,139 @@
         </w:rPr>
         <w:t>Wireframe &amp; Prototype</w:t>
       </w:r>
-    </w:p>
-    <w:p>
-      <w:pPr>
-        <w:rPr>
-          <w:rFonts w:ascii="Gotham-Medium" w:hAnsi="Gotham-Medium"/>
-        </w:rPr>
-      </w:pPr>
-    </w:p>
-    <w:p>
-      <w:pPr>
-        <w:rPr>
-          <w:rFonts w:ascii="Gotham-Medium" w:hAnsi="Gotham-Medium"/>
+      <w:r>
+        <w:rPr>
+          <w:rFonts w:ascii="Gotham-Medium" w:hAnsi="Gotham-Medium"/>
+        </w:rPr>
+        <w:t xml:space="preserve"> - </w:t>
+      </w:r>
+    </w:p>
+    <w:p>
+      <w:pPr>
+        <w:rPr>
+          <w:rFonts w:ascii="Gotham-Medium" w:hAnsi="Gotham-Medium"/>
+        </w:rPr>
+      </w:pPr>
+    </w:p>
+    <w:p>
+      <w:pPr>
+        <w:rPr>
+          <w:rFonts w:ascii="Gotham-Book" w:hAnsi="Gotham-Book"/>
+        </w:rPr>
+      </w:pPr>
+      <w:r>
+        <w:rPr>
+          <w:rFonts w:ascii="Gotham-Book" w:hAnsi="Gotham-Book"/>
+        </w:rPr>
+        <w:t>Finally at a point where the underlying abstract ideas and carefully thought</w:t>
+      </w:r>
+      <w:r>
+        <w:rPr>
+          <w:rFonts w:ascii="Gotham-Book" w:hAnsi="Gotham-Book"/>
+        </w:rPr>
+        <w:t xml:space="preserve"> out interactions come to life. I look for the right b</w:t>
+      </w:r>
+      <w:r>
+        <w:rPr>
+          <w:rFonts w:ascii="Gotham-Book" w:hAnsi="Gotham-Book"/>
+        </w:rPr>
+        <w:t xml:space="preserve">alance of </w:t>
+      </w:r>
+      <w:r>
+        <w:rPr>
+          <w:rFonts w:ascii="Gotham-Book" w:hAnsi="Gotham-Book"/>
+        </w:rPr>
+        <w:t xml:space="preserve">applying </w:t>
+      </w:r>
+      <w:r>
+        <w:rPr>
+          <w:rFonts w:ascii="Gotham-Book" w:hAnsi="Gotham-Book"/>
+        </w:rPr>
+        <w:t>conventional design patterns and</w:t>
+      </w:r>
+      <w:r>
+        <w:rPr>
+          <w:rFonts w:ascii="Gotham-Book" w:hAnsi="Gotham-Book"/>
+        </w:rPr>
+        <w:t xml:space="preserve"> exploring creative solutions </w:t>
+      </w:r>
+      <w:r>
+        <w:rPr>
+          <w:rFonts w:ascii="Gotham-Book" w:hAnsi="Gotham-Book"/>
+        </w:rPr>
+        <w:t>that minimize the interaction cost (the sum of efforts – mental and physical – that the users must deploy in interacting with a site in order to reach their goals – Nielson Norman Group).</w:t>
+      </w:r>
+    </w:p>
+    <w:p>
+      <w:pPr>
+        <w:rPr>
+          <w:rFonts w:ascii="Gotham-Book" w:hAnsi="Gotham-Book"/>
+        </w:rPr>
+      </w:pPr>
+    </w:p>
+    <w:p>
+      <w:pPr>
+        <w:rPr>
+          <w:rFonts w:ascii="Gotham-Book" w:hAnsi="Gotham-Book"/>
+        </w:rPr>
+      </w:pPr>
+    </w:p>
+    <w:p>
+      <w:pPr>
+        <w:rPr>
+          <w:rFonts w:ascii="Gotham-Book" w:hAnsi="Gotham-Book"/>
+        </w:rPr>
+      </w:pPr>
+      <w:r>
+        <w:rPr>
+          <w:rFonts w:ascii="Gotham-Book" w:hAnsi="Gotham-Book"/>
+        </w:rPr>
+        <w:t>Bringing functionality to life</w:t>
+      </w:r>
+    </w:p>
+    <w:p>
+      <w:pPr>
+        <w:rPr>
+          <w:rFonts w:ascii="Gotham-Book" w:hAnsi="Gotham-Book"/>
+        </w:rPr>
+      </w:pPr>
+      <w:r>
+        <w:rPr>
+          <w:rFonts w:ascii="Gotham-Book" w:hAnsi="Gotham-Book"/>
+        </w:rPr>
+        <w:t>Layout</w:t>
+      </w:r>
+    </w:p>
+    <w:p>
+      <w:pPr>
+        <w:rPr>
+          <w:rFonts w:ascii="Gotham-Book" w:hAnsi="Gotham-Book"/>
+        </w:rPr>
+      </w:pPr>
+      <w:r>
+        <w:rPr>
+          <w:rFonts w:ascii="Gotham-Book" w:hAnsi="Gotham-Book"/>
+        </w:rPr>
+        <w:t>Design patterns</w:t>
+      </w:r>
+    </w:p>
+    <w:p>
+      <w:pPr>
+        <w:rPr>
+          <w:rFonts w:ascii="Gotham-Book" w:hAnsi="Gotham-Book"/>
+        </w:rPr>
+      </w:pPr>
+      <w:r>
+        <w:rPr>
+          <w:rFonts w:ascii="Gotham-Book" w:hAnsi="Gotham-Book"/>
+        </w:rPr>
+        <w:t>Interaction at a UI level</w:t>
+      </w:r>
+    </w:p>
+    <w:p>
+      <w:pPr>
+        <w:rPr>
+          <w:rFonts w:ascii="Gotham-Book" w:hAnsi="Gotham-Book"/>
         </w:rPr>
       </w:pPr>
     </w:p>

</xml_diff>

<commit_message>
added hover effects for submenu and logo
</commit_message>
<xml_diff>
--- a/Design/content-copy.docx
+++ b/Design/content-copy.docx
@@ -195,7 +195,275 @@
         <w:rPr>
           <w:rFonts w:ascii="Gotham-Book" w:hAnsi="Gotham-Book"/>
         </w:rPr>
-        <w:t xml:space="preserve">Based on the insights from Research &amp; Analysis, the </w:t>
+        <w:t>Based on the insights from Research &amp; Analysis, the goal here should be connecting the dots and figuring out the best possible way – easy, effective, efficient, and enjoyable – for people to</w:t>
+      </w:r>
+      <w:r>
+        <w:rPr>
+          <w:rFonts w:ascii="Gotham-Book" w:hAnsi="Gotham-Book"/>
+        </w:rPr>
+        <w:t xml:space="preserve"> interact with the application while trying to achieve the desired result.</w:t>
+      </w:r>
+    </w:p>
+    <w:p>
+      <w:pPr>
+        <w:rPr>
+          <w:rFonts w:ascii="Gotham-Book" w:hAnsi="Gotham-Book"/>
+        </w:rPr>
+      </w:pPr>
+    </w:p>
+    <w:p>
+      <w:pPr>
+        <w:rPr>
+          <w:rFonts w:ascii="Gotham-Book" w:hAnsi="Gotham-Book"/>
+        </w:rPr>
+      </w:pPr>
+      <w:r>
+        <w:rPr>
+          <w:rFonts w:ascii="Gotham-Book" w:hAnsi="Gotham-Book"/>
+        </w:rPr>
+        <w:t xml:space="preserve">My favorite part </w:t>
+      </w:r>
+      <w:r>
+        <w:rPr>
+          <w:rFonts w:ascii="Gotham-Book" w:hAnsi="Gotham-Book"/>
+        </w:rPr>
+        <w:sym w:font="Wingdings" w:char="F04A"/>
+      </w:r>
+    </w:p>
+    <w:p>
+      <w:pPr>
+        <w:rPr>
+          <w:rFonts w:ascii="Gotham-Medium" w:hAnsi="Gotham-Medium"/>
+        </w:rPr>
+      </w:pPr>
+    </w:p>
+    <w:p>
+      <w:pPr>
+        <w:rPr>
+          <w:rFonts w:ascii="Gotham-Medium" w:hAnsi="Gotham-Medium"/>
+        </w:rPr>
+      </w:pPr>
+    </w:p>
+    <w:p>
+      <w:pPr>
+        <w:rPr>
+          <w:rFonts w:ascii="Gotham-Medium" w:hAnsi="Gotham-Medium"/>
+        </w:rPr>
+      </w:pPr>
+      <w:r>
+        <w:rPr>
+          <w:rFonts w:ascii="Gotham-Medium" w:hAnsi="Gotham-Medium"/>
+        </w:rPr>
+        <w:t>Wireframe &amp; Prototype</w:t>
+      </w:r>
+      <w:r>
+        <w:rPr>
+          <w:rFonts w:ascii="Gotham-Medium" w:hAnsi="Gotham-Medium"/>
+        </w:rPr>
+        <w:t xml:space="preserve"> - </w:t>
+      </w:r>
+    </w:p>
+    <w:p>
+      <w:pPr>
+        <w:rPr>
+          <w:rFonts w:ascii="Gotham-Medium" w:hAnsi="Gotham-Medium"/>
+        </w:rPr>
+      </w:pPr>
+    </w:p>
+    <w:p>
+      <w:pPr>
+        <w:rPr>
+          <w:rFonts w:ascii="Gotham-Book" w:hAnsi="Gotham-Book"/>
+        </w:rPr>
+      </w:pPr>
+      <w:r>
+        <w:rPr>
+          <w:rFonts w:ascii="Gotham-Book" w:hAnsi="Gotham-Book"/>
+        </w:rPr>
+        <w:t>Finally at a point where the underlying abstract ideas and carefully thought</w:t>
+      </w:r>
+      <w:r>
+        <w:rPr>
+          <w:rFonts w:ascii="Gotham-Book" w:hAnsi="Gotham-Book"/>
+        </w:rPr>
+        <w:t xml:space="preserve"> out interactions come to life. I look for the right b</w:t>
+      </w:r>
+      <w:r>
+        <w:rPr>
+          <w:rFonts w:ascii="Gotham-Book" w:hAnsi="Gotham-Book"/>
+        </w:rPr>
+        <w:t xml:space="preserve">alance of </w:t>
+      </w:r>
+      <w:r>
+        <w:rPr>
+          <w:rFonts w:ascii="Gotham-Book" w:hAnsi="Gotham-Book"/>
+        </w:rPr>
+        <w:t xml:space="preserve">applying </w:t>
+      </w:r>
+      <w:r>
+        <w:rPr>
+          <w:rFonts w:ascii="Gotham-Book" w:hAnsi="Gotham-Book"/>
+        </w:rPr>
+        <w:t>conventional design patterns and</w:t>
+      </w:r>
+      <w:r>
+        <w:rPr>
+          <w:rFonts w:ascii="Gotham-Book" w:hAnsi="Gotham-Book"/>
+        </w:rPr>
+        <w:t xml:space="preserve"> exploring creative solutions </w:t>
+      </w:r>
+      <w:r>
+        <w:rPr>
+          <w:rFonts w:ascii="Gotham-Book" w:hAnsi="Gotham-Book"/>
+        </w:rPr>
+        <w:t>that minimize the interaction cost (the sum of efforts – mental and physical – that the users must deploy in interacting with a site in order to reach their goals – Nielson Norman Group).</w:t>
+      </w:r>
+    </w:p>
+    <w:p>
+      <w:pPr>
+        <w:rPr>
+          <w:rFonts w:ascii="Gotham-Book" w:hAnsi="Gotham-Book"/>
+        </w:rPr>
+      </w:pPr>
+    </w:p>
+    <w:p>
+      <w:pPr>
+        <w:rPr>
+          <w:rFonts w:ascii="Gotham-Book" w:hAnsi="Gotham-Book"/>
+        </w:rPr>
+      </w:pPr>
+    </w:p>
+    <w:p>
+      <w:pPr>
+        <w:rPr>
+          <w:rFonts w:ascii="Gotham-Book" w:hAnsi="Gotham-Book"/>
+        </w:rPr>
+      </w:pPr>
+      <w:r>
+        <w:rPr>
+          <w:rFonts w:ascii="Gotham-Book" w:hAnsi="Gotham-Book"/>
+        </w:rPr>
+        <w:t>Bringing functionality to life</w:t>
+      </w:r>
+    </w:p>
+    <w:p>
+      <w:pPr>
+        <w:rPr>
+          <w:rFonts w:ascii="Gotham-Book" w:hAnsi="Gotham-Book"/>
+        </w:rPr>
+      </w:pPr>
+      <w:r>
+        <w:rPr>
+          <w:rFonts w:ascii="Gotham-Book" w:hAnsi="Gotham-Book"/>
+        </w:rPr>
+        <w:t>Layout</w:t>
+      </w:r>
+    </w:p>
+    <w:p>
+      <w:pPr>
+        <w:rPr>
+          <w:rFonts w:ascii="Gotham-Book" w:hAnsi="Gotham-Book"/>
+        </w:rPr>
+      </w:pPr>
+      <w:r>
+        <w:rPr>
+          <w:rFonts w:ascii="Gotham-Book" w:hAnsi="Gotham-Book"/>
+        </w:rPr>
+        <w:t>Design patterns</w:t>
+      </w:r>
+    </w:p>
+    <w:p>
+      <w:pPr>
+        <w:rPr>
+          <w:rFonts w:ascii="Gotham-Book" w:hAnsi="Gotham-Book"/>
+        </w:rPr>
+      </w:pPr>
+      <w:r>
+        <w:rPr>
+          <w:rFonts w:ascii="Gotham-Book" w:hAnsi="Gotham-Book"/>
+        </w:rPr>
+        <w:t>Interaction at a UI level</w:t>
+      </w:r>
+    </w:p>
+    <w:p>
+      <w:pPr>
+        <w:rPr>
+          <w:rFonts w:ascii="Gotham-Book" w:hAnsi="Gotham-Book"/>
+        </w:rPr>
+      </w:pPr>
+    </w:p>
+    <w:p>
+      <w:pPr>
+        <w:rPr>
+          <w:rFonts w:ascii="Gotham-Medium" w:hAnsi="Gotham-Medium"/>
+        </w:rPr>
+      </w:pPr>
+    </w:p>
+    <w:p>
+      <w:pPr>
+        <w:rPr>
+          <w:rFonts w:ascii="Gotham-Medium" w:hAnsi="Gotham-Medium"/>
+        </w:rPr>
+      </w:pPr>
+      <w:r>
+        <w:rPr>
+          <w:rFonts w:ascii="Gotham-Medium" w:hAnsi="Gotham-Medium"/>
+        </w:rPr>
+        <w:t>Usability Evaluation</w:t>
+      </w:r>
+    </w:p>
+    <w:p>
+      <w:pPr>
+        <w:rPr>
+          <w:rFonts w:ascii="Gotham-Medium" w:hAnsi="Gotham-Medium"/>
+        </w:rPr>
+      </w:pPr>
+    </w:p>
+    <w:p>
+      <w:pPr>
+        <w:rPr>
+          <w:rFonts w:ascii="Gotham-Medium" w:hAnsi="Gotham-Medium"/>
+        </w:rPr>
+      </w:pPr>
+    </w:p>
+    <w:p>
+      <w:pPr>
+        <w:rPr>
+          <w:rFonts w:ascii="Gotham-Medium" w:hAnsi="Gotham-Medium"/>
+        </w:rPr>
+      </w:pPr>
+    </w:p>
+    <w:p>
+      <w:pPr>
+        <w:rPr>
+          <w:rFonts w:ascii="Gotham-Medium" w:hAnsi="Gotham-Medium"/>
+        </w:rPr>
+      </w:pPr>
+      <w:r>
+        <w:rPr>
+          <w:rFonts w:ascii="Gotham-Medium" w:hAnsi="Gotham-Medium"/>
+        </w:rPr>
+        <w:t>Frontend Programming</w:t>
+      </w:r>
+    </w:p>
+    <w:p>
+      <w:pPr>
+        <w:rPr>
+          <w:rFonts w:ascii="Gotham-Medium" w:hAnsi="Gotham-Medium"/>
+        </w:rPr>
+      </w:pPr>
+    </w:p>
+    <w:p>
+      <w:pPr>
+        <w:rPr>
+          <w:rFonts w:ascii="Gotham-Medium" w:hAnsi="Gotham-Medium"/>
+        </w:rPr>
+      </w:pPr>
+      <w:r>
+        <w:rPr>
+          <w:rFonts w:ascii="Gotham-Book" w:hAnsi="Gotham-Book"/>
+        </w:rPr>
+        <w:t>Bringing</w:t>
       </w:r>
       <w:bookmarkStart w:id="0" w:name="_GoBack"/>
       <w:bookmarkEnd w:id="0"/>
@@ -203,228 +471,7 @@
         <w:rPr>
           <w:rFonts w:ascii="Gotham-Book" w:hAnsi="Gotham-Book"/>
         </w:rPr>
-        <w:t>goal here should be connecting the dots and figuring out the best possible way – easy, effective, efficient, and enjoyable – for people to</w:t>
-      </w:r>
-      <w:r>
-        <w:rPr>
-          <w:rFonts w:ascii="Gotham-Book" w:hAnsi="Gotham-Book"/>
-        </w:rPr>
-        <w:t xml:space="preserve"> interact with the application while trying to achieve the desired result.</w:t>
-      </w:r>
-    </w:p>
-    <w:p>
-      <w:pPr>
-        <w:rPr>
-          <w:rFonts w:ascii="Gotham-Book" w:hAnsi="Gotham-Book"/>
-        </w:rPr>
-      </w:pPr>
-    </w:p>
-    <w:p>
-      <w:pPr>
-        <w:rPr>
-          <w:rFonts w:ascii="Gotham-Book" w:hAnsi="Gotham-Book"/>
-        </w:rPr>
-      </w:pPr>
-      <w:r>
-        <w:rPr>
-          <w:rFonts w:ascii="Gotham-Book" w:hAnsi="Gotham-Book"/>
-        </w:rPr>
-        <w:t xml:space="preserve">My favorite part </w:t>
-      </w:r>
-      <w:r>
-        <w:rPr>
-          <w:rFonts w:ascii="Gotham-Book" w:hAnsi="Gotham-Book"/>
-        </w:rPr>
-        <w:sym w:font="Wingdings" w:char="F04A"/>
-      </w:r>
-    </w:p>
-    <w:p>
-      <w:pPr>
-        <w:rPr>
-          <w:rFonts w:ascii="Gotham-Medium" w:hAnsi="Gotham-Medium"/>
-        </w:rPr>
-      </w:pPr>
-    </w:p>
-    <w:p>
-      <w:pPr>
-        <w:rPr>
-          <w:rFonts w:ascii="Gotham-Medium" w:hAnsi="Gotham-Medium"/>
-        </w:rPr>
-      </w:pPr>
-    </w:p>
-    <w:p>
-      <w:pPr>
-        <w:rPr>
-          <w:rFonts w:ascii="Gotham-Medium" w:hAnsi="Gotham-Medium"/>
-        </w:rPr>
-      </w:pPr>
-      <w:r>
-        <w:rPr>
-          <w:rFonts w:ascii="Gotham-Medium" w:hAnsi="Gotham-Medium"/>
-        </w:rPr>
-        <w:t>Wireframe &amp; Prototype</w:t>
-      </w:r>
-      <w:r>
-        <w:rPr>
-          <w:rFonts w:ascii="Gotham-Medium" w:hAnsi="Gotham-Medium"/>
-        </w:rPr>
-        <w:t xml:space="preserve"> - </w:t>
-      </w:r>
-    </w:p>
-    <w:p>
-      <w:pPr>
-        <w:rPr>
-          <w:rFonts w:ascii="Gotham-Medium" w:hAnsi="Gotham-Medium"/>
-        </w:rPr>
-      </w:pPr>
-    </w:p>
-    <w:p>
-      <w:pPr>
-        <w:rPr>
-          <w:rFonts w:ascii="Gotham-Book" w:hAnsi="Gotham-Book"/>
-        </w:rPr>
-      </w:pPr>
-      <w:r>
-        <w:rPr>
-          <w:rFonts w:ascii="Gotham-Book" w:hAnsi="Gotham-Book"/>
-        </w:rPr>
-        <w:t>Finally at a point where the underlying abstract ideas and carefully thought</w:t>
-      </w:r>
-      <w:r>
-        <w:rPr>
-          <w:rFonts w:ascii="Gotham-Book" w:hAnsi="Gotham-Book"/>
-        </w:rPr>
-        <w:t xml:space="preserve"> out interactions come to life. I look for the right b</w:t>
-      </w:r>
-      <w:r>
-        <w:rPr>
-          <w:rFonts w:ascii="Gotham-Book" w:hAnsi="Gotham-Book"/>
-        </w:rPr>
-        <w:t xml:space="preserve">alance of </w:t>
-      </w:r>
-      <w:r>
-        <w:rPr>
-          <w:rFonts w:ascii="Gotham-Book" w:hAnsi="Gotham-Book"/>
-        </w:rPr>
-        <w:t xml:space="preserve">applying </w:t>
-      </w:r>
-      <w:r>
-        <w:rPr>
-          <w:rFonts w:ascii="Gotham-Book" w:hAnsi="Gotham-Book"/>
-        </w:rPr>
-        <w:t>conventional design patterns and</w:t>
-      </w:r>
-      <w:r>
-        <w:rPr>
-          <w:rFonts w:ascii="Gotham-Book" w:hAnsi="Gotham-Book"/>
-        </w:rPr>
-        <w:t xml:space="preserve"> exploring creative solutions </w:t>
-      </w:r>
-      <w:r>
-        <w:rPr>
-          <w:rFonts w:ascii="Gotham-Book" w:hAnsi="Gotham-Book"/>
-        </w:rPr>
-        <w:t>that minimize the interaction cost (the sum of efforts – mental and physical – that the users must deploy in interacting with a site in order to reach their goals – Nielson Norman Group).</w:t>
-      </w:r>
-    </w:p>
-    <w:p>
-      <w:pPr>
-        <w:rPr>
-          <w:rFonts w:ascii="Gotham-Book" w:hAnsi="Gotham-Book"/>
-        </w:rPr>
-      </w:pPr>
-    </w:p>
-    <w:p>
-      <w:pPr>
-        <w:rPr>
-          <w:rFonts w:ascii="Gotham-Book" w:hAnsi="Gotham-Book"/>
-        </w:rPr>
-      </w:pPr>
-    </w:p>
-    <w:p>
-      <w:pPr>
-        <w:rPr>
-          <w:rFonts w:ascii="Gotham-Book" w:hAnsi="Gotham-Book"/>
-        </w:rPr>
-      </w:pPr>
-      <w:r>
-        <w:rPr>
-          <w:rFonts w:ascii="Gotham-Book" w:hAnsi="Gotham-Book"/>
-        </w:rPr>
-        <w:t>Bringing functionality to life</w:t>
-      </w:r>
-    </w:p>
-    <w:p>
-      <w:pPr>
-        <w:rPr>
-          <w:rFonts w:ascii="Gotham-Book" w:hAnsi="Gotham-Book"/>
-        </w:rPr>
-      </w:pPr>
-      <w:r>
-        <w:rPr>
-          <w:rFonts w:ascii="Gotham-Book" w:hAnsi="Gotham-Book"/>
-        </w:rPr>
-        <w:t>Layout</w:t>
-      </w:r>
-    </w:p>
-    <w:p>
-      <w:pPr>
-        <w:rPr>
-          <w:rFonts w:ascii="Gotham-Book" w:hAnsi="Gotham-Book"/>
-        </w:rPr>
-      </w:pPr>
-      <w:r>
-        <w:rPr>
-          <w:rFonts w:ascii="Gotham-Book" w:hAnsi="Gotham-Book"/>
-        </w:rPr>
-        <w:t>Design patterns</w:t>
-      </w:r>
-    </w:p>
-    <w:p>
-      <w:pPr>
-        <w:rPr>
-          <w:rFonts w:ascii="Gotham-Book" w:hAnsi="Gotham-Book"/>
-        </w:rPr>
-      </w:pPr>
-      <w:r>
-        <w:rPr>
-          <w:rFonts w:ascii="Gotham-Book" w:hAnsi="Gotham-Book"/>
-        </w:rPr>
-        <w:t>Interaction at a UI level</w:t>
-      </w:r>
-    </w:p>
-    <w:p>
-      <w:pPr>
-        <w:rPr>
-          <w:rFonts w:ascii="Gotham-Book" w:hAnsi="Gotham-Book"/>
-        </w:rPr>
-      </w:pPr>
-    </w:p>
-    <w:p>
-      <w:pPr>
-        <w:rPr>
-          <w:rFonts w:ascii="Gotham-Medium" w:hAnsi="Gotham-Medium"/>
-        </w:rPr>
-      </w:pPr>
-    </w:p>
-    <w:p>
-      <w:pPr>
-        <w:rPr>
-          <w:rFonts w:ascii="Gotham-Medium" w:hAnsi="Gotham-Medium"/>
-        </w:rPr>
-      </w:pPr>
-    </w:p>
-    <w:p>
-      <w:pPr>
-        <w:rPr>
-          <w:rFonts w:ascii="Gotham-Medium" w:hAnsi="Gotham-Medium"/>
-        </w:rPr>
-      </w:pPr>
-      <w:r>
-        <w:rPr>
-          <w:rFonts w:ascii="Gotham-Medium" w:hAnsi="Gotham-Medium"/>
-        </w:rPr>
-        <w:t>Usability Evaluation</w:t>
+        <w:t xml:space="preserve"> f</w:t>
       </w:r>
     </w:p>
     <w:sectPr>

</xml_diff>

<commit_message>
edited content and added image captions
</commit_message>
<xml_diff>
--- a/Design/content-copy.docx
+++ b/Design/content-copy.docx
@@ -98,7 +98,19 @@
         <w:rPr>
           <w:rFonts w:ascii="Gotham-Book" w:hAnsi="Gotham-Book"/>
         </w:rPr>
-        <w:t>Having worked in Product Management space has taught</w:t>
+        <w:t>Having wo</w:t>
+      </w:r>
+      <w:r>
+        <w:rPr>
+          <w:rFonts w:ascii="Gotham-Book" w:hAnsi="Gotham-Book"/>
+        </w:rPr>
+        <w:t>rked in Product Management</w:t>
+      </w:r>
+      <w:r>
+        <w:rPr>
+          <w:rFonts w:ascii="Gotham-Book" w:hAnsi="Gotham-Book"/>
+        </w:rPr>
+        <w:t xml:space="preserve"> has taught</w:t>
       </w:r>
       <w:r>
         <w:rPr>
@@ -128,7 +140,25 @@
         <w:rPr>
           <w:rFonts w:ascii="Gotham-Book" w:hAnsi="Gotham-Book"/>
         </w:rPr>
-        <w:t xml:space="preserve"> they become the guide in aligning every other effort to meet those objectives. I see the same value appli</w:t>
+        <w:t xml:space="preserve"> they become the guide in aligning </w:t>
+      </w:r>
+      <w:r>
+        <w:rPr>
+          <w:rFonts w:ascii="Gotham-Book" w:hAnsi="Gotham-Book"/>
+        </w:rPr>
+        <w:t>all development</w:t>
+      </w:r>
+      <w:r>
+        <w:rPr>
+          <w:rFonts w:ascii="Gotham-Book" w:hAnsi="Gotham-Book"/>
+        </w:rPr>
+        <w:t xml:space="preserve"> effort</w:t>
+      </w:r>
+      <w:r>
+        <w:rPr>
+          <w:rFonts w:ascii="Gotham-Book" w:hAnsi="Gotham-Book"/>
+        </w:rPr>
+        <w:t>. I see the same value appli</w:t>
       </w:r>
       <w:r>
         <w:rPr>
@@ -152,6 +182,67 @@
     </w:p>
     <w:p>
       <w:pPr>
+        <w:pStyle w:val="ListParagraph"/>
+        <w:numPr>
+          <w:ilvl w:val="0"/>
+          <w:numId w:val="3"/>
+        </w:numPr>
+        <w:rPr>
+          <w:rFonts w:ascii="Gotham-Book" w:hAnsi="Gotham-Book"/>
+        </w:rPr>
+      </w:pPr>
+      <w:r>
+        <w:rPr>
+          <w:rFonts w:ascii="Gotham-Book" w:hAnsi="Gotham-Book"/>
+        </w:rPr>
+        <w:t>Understanding business goals and objectives</w:t>
+      </w:r>
+    </w:p>
+    <w:p>
+      <w:pPr>
+        <w:pStyle w:val="ListParagraph"/>
+        <w:numPr>
+          <w:ilvl w:val="0"/>
+          <w:numId w:val="3"/>
+        </w:numPr>
+        <w:rPr>
+          <w:rFonts w:ascii="Gotham-Book" w:hAnsi="Gotham-Book"/>
+        </w:rPr>
+      </w:pPr>
+      <w:r>
+        <w:rPr>
+          <w:rFonts w:ascii="Gotham-Book" w:hAnsi="Gotham-Book"/>
+        </w:rPr>
+        <w:t>Defining the product</w:t>
+      </w:r>
+    </w:p>
+    <w:p>
+      <w:pPr>
+        <w:pStyle w:val="ListParagraph"/>
+        <w:numPr>
+          <w:ilvl w:val="0"/>
+          <w:numId w:val="3"/>
+        </w:numPr>
+        <w:rPr>
+          <w:rFonts w:ascii="Gotham-Book" w:hAnsi="Gotham-Book"/>
+        </w:rPr>
+      </w:pPr>
+      <w:r>
+        <w:rPr>
+          <w:rFonts w:ascii="Gotham-Book" w:hAnsi="Gotham-Book"/>
+        </w:rPr>
+        <w:t>Analytics – deriving metrics from product definition</w:t>
+      </w:r>
+    </w:p>
+    <w:p>
+      <w:pPr>
+        <w:rPr>
+          <w:rFonts w:ascii="Gotham-Book" w:hAnsi="Gotham-Book"/>
+        </w:rPr>
+      </w:pPr>
+    </w:p>
+    <w:p>
+      <w:pPr>
         <w:rPr>
           <w:rFonts w:ascii="Gotham-Medium" w:hAnsi="Gotham-Medium"/>
         </w:rPr>
@@ -173,51 +264,148 @@
     <w:p>
       <w:pPr>
         <w:rPr>
-          <w:rFonts w:ascii="Gotham-Medium" w:hAnsi="Gotham-Medium"/>
-        </w:rPr>
-      </w:pPr>
-    </w:p>
-    <w:p>
-      <w:pPr>
-        <w:rPr>
-          <w:rFonts w:ascii="Gotham-Book" w:hAnsi="Gotham-Book"/>
-        </w:rPr>
-      </w:pPr>
-      <w:r>
-        <w:rPr>
-          <w:rFonts w:ascii="Gotham-Book" w:hAnsi="Gotham-Book"/>
-        </w:rPr>
-        <w:t xml:space="preserve">Like how the first step in any </w:t>
-      </w:r>
-      <w:r>
-        <w:rPr>
-          <w:rFonts w:ascii="Gotham-Book" w:hAnsi="Gotham-Book"/>
-        </w:rPr>
-        <w:t>problem solvi</w:t>
-      </w:r>
-      <w:r>
-        <w:rPr>
-          <w:rFonts w:ascii="Gotham-Book" w:hAnsi="Gotham-Book"/>
-        </w:rPr>
-        <w:t xml:space="preserve">ng is to understand the problem, </w:t>
-      </w:r>
-      <w:r>
-        <w:rPr>
-          <w:rFonts w:ascii="Gotham-Book" w:hAnsi="Gotham-Book"/>
-        </w:rPr>
-        <w:t xml:space="preserve">I believe </w:t>
-      </w:r>
-      <w:r>
-        <w:rPr>
-          <w:rFonts w:ascii="Gotham-Book" w:hAnsi="Gotham-Book"/>
-        </w:rPr>
-        <w:t>understanding the goals, needs, and frustrations of t</w:t>
-      </w:r>
-      <w:r>
-        <w:rPr>
-          <w:rFonts w:ascii="Gotham-Book" w:hAnsi="Gotham-Book"/>
-        </w:rPr>
-        <w:t>hose who would use the software lays the foundation in creating the right solution.</w:t>
+          <w:rFonts w:ascii="Gotham-Book" w:hAnsi="Gotham-Book"/>
+        </w:rPr>
+      </w:pPr>
+    </w:p>
+    <w:p>
+      <w:pPr>
+        <w:rPr>
+          <w:rFonts w:ascii="Gotham-Book" w:hAnsi="Gotham-Book"/>
+        </w:rPr>
+      </w:pPr>
+      <w:r>
+        <w:rPr>
+          <w:rFonts w:ascii="Gotham-Book" w:hAnsi="Gotham-Book"/>
+        </w:rPr>
+        <w:t xml:space="preserve">Like how the first step in any problem solving is actually understanding the problem, I believe research &amp; analysis provide comprehensive understanding of the goals, needs, and frustrations of those who would use the software. </w:t>
+      </w:r>
+      <w:r>
+        <w:rPr>
+          <w:rFonts w:ascii="Gotham-Book" w:hAnsi="Gotham-Book"/>
+        </w:rPr>
+        <w:t>The collective insights become the product requirements, the foundation in creating the right solution.</w:t>
+      </w:r>
+    </w:p>
+    <w:p>
+      <w:pPr>
+        <w:rPr>
+          <w:rFonts w:ascii="Gotham-Book" w:hAnsi="Gotham-Book"/>
+        </w:rPr>
+      </w:pPr>
+    </w:p>
+    <w:p>
+      <w:pPr>
+        <w:pStyle w:val="ListParagraph"/>
+        <w:numPr>
+          <w:ilvl w:val="0"/>
+          <w:numId w:val="4"/>
+        </w:numPr>
+        <w:rPr>
+          <w:rFonts w:ascii="Gotham-Book" w:hAnsi="Gotham-Book"/>
+        </w:rPr>
+      </w:pPr>
+      <w:r>
+        <w:rPr>
+          <w:rFonts w:ascii="Gotham-Book" w:hAnsi="Gotham-Book"/>
+        </w:rPr>
+        <w:t>Observation</w:t>
+      </w:r>
+      <w:r>
+        <w:rPr>
+          <w:rFonts w:ascii="Gotham-Book" w:hAnsi="Gotham-Book"/>
+        </w:rPr>
+        <w:t xml:space="preserve"> &amp; Interview</w:t>
+      </w:r>
+    </w:p>
+    <w:p>
+      <w:pPr>
+        <w:pStyle w:val="ListParagraph"/>
+        <w:numPr>
+          <w:ilvl w:val="0"/>
+          <w:numId w:val="4"/>
+        </w:numPr>
+        <w:rPr>
+          <w:rFonts w:ascii="Gotham-Book" w:hAnsi="Gotham-Book"/>
+        </w:rPr>
+      </w:pPr>
+      <w:r>
+        <w:rPr>
+          <w:rFonts w:ascii="Gotham-Book" w:hAnsi="Gotham-Book"/>
+        </w:rPr>
+        <w:t>Task analysis</w:t>
+      </w:r>
+    </w:p>
+    <w:p>
+      <w:pPr>
+        <w:pStyle w:val="ListParagraph"/>
+        <w:numPr>
+          <w:ilvl w:val="0"/>
+          <w:numId w:val="4"/>
+        </w:numPr>
+        <w:rPr>
+          <w:rFonts w:ascii="Gotham-Book" w:hAnsi="Gotham-Book"/>
+        </w:rPr>
+      </w:pPr>
+      <w:r>
+        <w:rPr>
+          <w:rFonts w:ascii="Gotham-Book" w:hAnsi="Gotham-Book"/>
+        </w:rPr>
+        <w:t>Qualitative/Quantitative data analysis</w:t>
+      </w:r>
+    </w:p>
+    <w:p>
+      <w:pPr>
+        <w:pStyle w:val="ListParagraph"/>
+        <w:numPr>
+          <w:ilvl w:val="0"/>
+          <w:numId w:val="4"/>
+        </w:numPr>
+        <w:rPr>
+          <w:rFonts w:ascii="Gotham-Book" w:hAnsi="Gotham-Book"/>
+        </w:rPr>
+      </w:pPr>
+      <w:r>
+        <w:rPr>
+          <w:rFonts w:ascii="Gotham-Book" w:hAnsi="Gotham-Book"/>
+        </w:rPr>
+        <w:t>Insights analysis &amp; affinity diagram</w:t>
+      </w:r>
+    </w:p>
+    <w:p>
+      <w:pPr>
+        <w:pStyle w:val="ListParagraph"/>
+        <w:numPr>
+          <w:ilvl w:val="0"/>
+          <w:numId w:val="4"/>
+        </w:numPr>
+        <w:rPr>
+          <w:rFonts w:ascii="Gotham-Book" w:hAnsi="Gotham-Book"/>
+        </w:rPr>
+      </w:pPr>
+      <w:r>
+        <w:rPr>
+          <w:rFonts w:ascii="Gotham-Book" w:hAnsi="Gotham-Book"/>
+        </w:rPr>
+        <w:t>Creating personas</w:t>
+      </w:r>
+    </w:p>
+    <w:p>
+      <w:pPr>
+        <w:pStyle w:val="ListParagraph"/>
+        <w:numPr>
+          <w:ilvl w:val="0"/>
+          <w:numId w:val="4"/>
+        </w:numPr>
+        <w:rPr>
+          <w:rFonts w:ascii="Gotham-Book" w:hAnsi="Gotham-Book"/>
+        </w:rPr>
+      </w:pPr>
+      <w:r>
+        <w:rPr>
+          <w:rFonts w:ascii="Gotham-Book" w:hAnsi="Gotham-Book"/>
+        </w:rPr>
+        <w:t>Extracting product requirements</w:t>
       </w:r>
     </w:p>
     <w:p>
@@ -250,83 +438,89 @@
     <w:p>
       <w:pPr>
         <w:rPr>
-          <w:rFonts w:ascii="Gotham-Medium" w:hAnsi="Gotham-Medium"/>
-        </w:rPr>
-      </w:pPr>
-    </w:p>
-    <w:p>
-      <w:pPr>
-        <w:rPr>
-          <w:rFonts w:ascii="Gotham-Book" w:hAnsi="Gotham-Book"/>
-        </w:rPr>
-      </w:pPr>
-      <w:r>
-        <w:rPr>
-          <w:rFonts w:ascii="Gotham-Book" w:hAnsi="Gotham-Book"/>
-        </w:rPr>
-        <w:t>While k</w:t>
-      </w:r>
-      <w:r>
-        <w:rPr>
-          <w:rFonts w:ascii="Gotham-Book" w:hAnsi="Gotham-Book"/>
-        </w:rPr>
-        <w:t xml:space="preserve">eeping in mind what I’ve learned about the users, I’d like to think that now I have some </w:t>
-      </w:r>
-      <w:r>
-        <w:rPr>
-          <w:rFonts w:ascii="Gotham-Book" w:hAnsi="Gotham-Book"/>
-        </w:rPr>
-        <w:t xml:space="preserve">degree of </w:t>
-      </w:r>
-      <w:r>
-        <w:rPr>
-          <w:rFonts w:ascii="Gotham-Book" w:hAnsi="Gotham-Book"/>
-        </w:rPr>
-        <w:t>freedom to think outside of box.</w:t>
-      </w:r>
-    </w:p>
-    <w:p>
-      <w:pPr>
-        <w:rPr>
-          <w:rFonts w:ascii="Gotham-Book" w:hAnsi="Gotham-Book"/>
-        </w:rPr>
-      </w:pPr>
-    </w:p>
-    <w:p>
-      <w:pPr>
-        <w:rPr>
-          <w:rFonts w:ascii="Gotham-Book" w:hAnsi="Gotham-Book"/>
-        </w:rPr>
-      </w:pPr>
-      <w:r>
-        <w:rPr>
-          <w:rFonts w:ascii="Gotham-Book" w:hAnsi="Gotham-Book"/>
-        </w:rPr>
-        <w:t xml:space="preserve">This is my favorite part because </w:t>
-      </w:r>
-      <w:r>
-        <w:rPr>
-          <w:rFonts w:ascii="Gotham-Book" w:hAnsi="Gotham-Book"/>
-        </w:rPr>
-        <w:t xml:space="preserve">I get to design how the software and </w:t>
-      </w:r>
-      <w:r>
-        <w:rPr>
-          <w:rFonts w:ascii="Gotham-Book" w:hAnsi="Gotham-Book"/>
-        </w:rPr>
-        <w:t xml:space="preserve">users would communicate with each other, and that’s something I find </w:t>
-      </w:r>
-      <w:r>
-        <w:rPr>
-          <w:rFonts w:ascii="Gotham-Book" w:hAnsi="Gotham-Book"/>
-        </w:rPr>
-        <w:t>fun and challenging</w:t>
-      </w:r>
-      <w:r>
-        <w:rPr>
-          <w:rFonts w:ascii="Gotham-Book" w:hAnsi="Gotham-Book"/>
-        </w:rPr>
-        <w:t>. My goal is to make that communication easy, effective, efficient, and e</w:t>
+          <w:rFonts w:ascii="Gotham-Book" w:hAnsi="Gotham-Book"/>
+        </w:rPr>
+      </w:pPr>
+    </w:p>
+    <w:p>
+      <w:pPr>
+        <w:rPr>
+          <w:rFonts w:ascii="Gotham-Book" w:hAnsi="Gotham-Book"/>
+        </w:rPr>
+      </w:pPr>
+      <w:r>
+        <w:rPr>
+          <w:rFonts w:ascii="Gotham-Book" w:hAnsi="Gotham-Book"/>
+        </w:rPr>
+        <w:t>Now that I have a much better understanding of the users</w:t>
+      </w:r>
+      <w:r>
+        <w:rPr>
+          <w:rFonts w:ascii="Gotham-Book" w:hAnsi="Gotham-Book"/>
+        </w:rPr>
+        <w:t xml:space="preserve"> and what they’re trying to achieve</w:t>
+      </w:r>
+      <w:r>
+        <w:rPr>
+          <w:rFonts w:ascii="Gotham-Book" w:hAnsi="Gotham-Book"/>
+        </w:rPr>
+        <w:t>,</w:t>
+      </w:r>
+      <w:r>
+        <w:rPr>
+          <w:rFonts w:ascii="Gotham-Book" w:hAnsi="Gotham-Book"/>
+        </w:rPr>
+        <w:t xml:space="preserve"> I’d like to think that I can now start thinking</w:t>
+      </w:r>
+      <w:r>
+        <w:rPr>
+          <w:rFonts w:ascii="Gotham-Book" w:hAnsi="Gotham-Book"/>
+        </w:rPr>
+        <w:t xml:space="preserve"> out</w:t>
+      </w:r>
+      <w:r>
+        <w:rPr>
+          <w:rFonts w:ascii="Gotham-Book" w:hAnsi="Gotham-Book"/>
+        </w:rPr>
+        <w:t xml:space="preserve">side of </w:t>
+      </w:r>
+      <w:r>
+        <w:rPr>
+          <w:rFonts w:ascii="Gotham-Book" w:hAnsi="Gotham-Book"/>
+        </w:rPr>
+        <w:t>the box and explore new ideas. Hence, my favorite part!</w:t>
+      </w:r>
+    </w:p>
+    <w:p>
+      <w:pPr>
+        <w:rPr>
+          <w:rFonts w:ascii="Gotham-Book" w:hAnsi="Gotham-Book"/>
+        </w:rPr>
+      </w:pPr>
+    </w:p>
+    <w:p>
+      <w:pPr>
+        <w:rPr>
+          <w:rFonts w:ascii="Gotham-Book" w:hAnsi="Gotham-Book"/>
+        </w:rPr>
+      </w:pPr>
+      <w:r>
+        <w:rPr>
+          <w:rFonts w:ascii="Gotham-Book" w:hAnsi="Gotham-Book"/>
+        </w:rPr>
+        <w:t xml:space="preserve">I find </w:t>
+      </w:r>
+      <w:r>
+        <w:rPr>
+          <w:rFonts w:ascii="Gotham-Book" w:hAnsi="Gotham-Book"/>
+        </w:rPr>
+        <w:t xml:space="preserve">Interaction Design </w:t>
+      </w:r>
+      <w:r>
+        <w:rPr>
+          <w:rFonts w:ascii="Gotham-Book" w:hAnsi="Gotham-Book"/>
+        </w:rPr>
+        <w:t>attractive</w:t>
       </w:r>
       <w:bookmarkStart w:id="0" w:name="_GoBack"/>
       <w:bookmarkEnd w:id="0"/>
@@ -334,8 +528,58 @@
         <w:rPr>
           <w:rFonts w:ascii="Gotham-Book" w:hAnsi="Gotham-Book"/>
         </w:rPr>
-        <w:t>njoyable.</w:t>
-      </w:r>
+        <w:t xml:space="preserve"> because it’s as if I’m breathing life into software so that it can </w:t>
+      </w:r>
+      <w:r>
+        <w:rPr>
+          <w:rFonts w:ascii="Gotham-Book" w:hAnsi="Gotham-Book"/>
+        </w:rPr>
+        <w:t>interact with its</w:t>
+      </w:r>
+      <w:r>
+        <w:rPr>
+          <w:rFonts w:ascii="Gotham-Book" w:hAnsi="Gotham-Book"/>
+        </w:rPr>
+        <w:t xml:space="preserve"> users. My goal is to make that </w:t>
+      </w:r>
+      <w:r>
+        <w:rPr>
+          <w:rFonts w:ascii="Gotham-Book" w:hAnsi="Gotham-Book"/>
+        </w:rPr>
+        <w:t>interaction</w:t>
+      </w:r>
+      <w:r>
+        <w:rPr>
+          <w:rFonts w:ascii="Gotham-Book" w:hAnsi="Gotham-Book"/>
+        </w:rPr>
+        <w:t xml:space="preserve"> easy, effective, efficient, and enjoyable for the users. </w:t>
+      </w:r>
+    </w:p>
+    <w:p>
+      <w:pPr>
+        <w:rPr>
+          <w:rFonts w:ascii="Gotham-Book" w:hAnsi="Gotham-Book"/>
+        </w:rPr>
+      </w:pPr>
+    </w:p>
+    <w:p>
+      <w:pPr>
+        <w:rPr>
+          <w:rFonts w:ascii="Gotham-Book" w:hAnsi="Gotham-Book"/>
+        </w:rPr>
+      </w:pPr>
+    </w:p>
+    <w:p>
+      <w:pPr>
+        <w:pStyle w:val="ListParagraph"/>
+        <w:numPr>
+          <w:ilvl w:val="0"/>
+          <w:numId w:val="5"/>
+        </w:numPr>
+        <w:rPr>
+          <w:rFonts w:ascii="Gotham-Book" w:hAnsi="Gotham-Book"/>
+        </w:rPr>
+      </w:pPr>
     </w:p>
     <w:p>
       <w:pPr>
@@ -381,6 +625,7 @@
         <w:rPr>
           <w:rFonts w:ascii="Gotham-Book" w:hAnsi="Gotham-Book"/>
         </w:rPr>
+        <w:lastRenderedPageBreak/>
         <w:t>I like this part a lot too because I’</w:t>
       </w:r>
       <w:r>
@@ -512,7 +757,13 @@
         <w:rPr>
           <w:rFonts w:ascii="Gotham-Book" w:hAnsi="Gotham-Book"/>
         </w:rPr>
-        <w:t xml:space="preserve"> measures my performance</w:t>
+        <w:t xml:space="preserve"> measure student’s</w:t>
+      </w:r>
+      <w:r>
+        <w:rPr>
+          <w:rFonts w:ascii="Gotham-Book" w:hAnsi="Gotham-Book"/>
+        </w:rPr>
+        <w:t xml:space="preserve"> performance</w:t>
       </w:r>
       <w:r>
         <w:rPr>
@@ -532,6 +783,55 @@
         </w:rPr>
         <w:t>n.</w:t>
       </w:r>
+      <w:r>
+        <w:rPr>
+          <w:rFonts w:ascii="Gotham-Book" w:hAnsi="Gotham-Book"/>
+        </w:rPr>
+        <w:t xml:space="preserve"> Focusing on improving those weak spots can quickly enhance the usability.</w:t>
+      </w:r>
+    </w:p>
+    <w:p>
+      <w:pPr>
+        <w:rPr>
+          <w:rFonts w:ascii="Gotham-Book" w:hAnsi="Gotham-Book"/>
+        </w:rPr>
+      </w:pPr>
+    </w:p>
+    <w:p>
+      <w:pPr>
+        <w:pStyle w:val="ListParagraph"/>
+        <w:numPr>
+          <w:ilvl w:val="0"/>
+          <w:numId w:val="1"/>
+        </w:numPr>
+        <w:rPr>
+          <w:rFonts w:ascii="Gotham-Book" w:hAnsi="Gotham-Book"/>
+        </w:rPr>
+      </w:pPr>
+      <w:r>
+        <w:rPr>
+          <w:rFonts w:ascii="Gotham-Book" w:hAnsi="Gotham-Book"/>
+        </w:rPr>
+        <w:t>Write/Prepare test script</w:t>
+      </w:r>
+    </w:p>
+    <w:p>
+      <w:pPr>
+        <w:pStyle w:val="ListParagraph"/>
+        <w:numPr>
+          <w:ilvl w:val="0"/>
+          <w:numId w:val="1"/>
+        </w:numPr>
+        <w:rPr>
+          <w:rFonts w:ascii="Gotham-Book" w:hAnsi="Gotham-Book"/>
+        </w:rPr>
+      </w:pPr>
+      <w:r>
+        <w:rPr>
+          <w:rFonts w:ascii="Gotham-Book" w:hAnsi="Gotham-Book"/>
+        </w:rPr>
+        <w:t>Facilitate test session</w:t>
+      </w:r>
     </w:p>
     <w:p>
       <w:pPr>
@@ -577,7 +877,6 @@
         <w:rPr>
           <w:rFonts w:ascii="Gotham-Book" w:hAnsi="Gotham-Book"/>
         </w:rPr>
-        <w:lastRenderedPageBreak/>
         <w:t>When I first saw my programme</w:t>
       </w:r>
       <w:r>
@@ -664,7 +963,13 @@
         <w:rPr>
           <w:rFonts w:ascii="Gotham-Book" w:hAnsi="Gotham-Book"/>
         </w:rPr>
-        <w:t xml:space="preserve">, but I’m </w:t>
+        <w:t>, but I am</w:t>
+      </w:r>
+      <w:r>
+        <w:rPr>
+          <w:rFonts w:ascii="Gotham-Book" w:hAnsi="Gotham-Book"/>
+        </w:rPr>
+        <w:t xml:space="preserve"> </w:t>
       </w:r>
       <w:r>
         <w:rPr>
@@ -718,6 +1023,127 @@
     </w:p>
     <w:p>
       <w:pPr>
+        <w:pStyle w:val="ListParagraph"/>
+        <w:numPr>
+          <w:ilvl w:val="0"/>
+          <w:numId w:val="2"/>
+        </w:numPr>
+        <w:rPr>
+          <w:rFonts w:ascii="Gotham-Book" w:hAnsi="Gotham-Book"/>
+        </w:rPr>
+      </w:pPr>
+      <w:r>
+        <w:rPr>
+          <w:rFonts w:ascii="Gotham-Book" w:hAnsi="Gotham-Book"/>
+        </w:rPr>
+        <w:t>Github @Hahndrew</w:t>
+      </w:r>
+    </w:p>
+    <w:p>
+      <w:pPr>
+        <w:pStyle w:val="ListParagraph"/>
+        <w:numPr>
+          <w:ilvl w:val="0"/>
+          <w:numId w:val="2"/>
+        </w:numPr>
+        <w:rPr>
+          <w:rFonts w:ascii="Gotham-Book" w:hAnsi="Gotham-Book"/>
+        </w:rPr>
+      </w:pPr>
+      <w:r>
+        <w:rPr>
+          <w:rFonts w:ascii="Gotham-Book" w:hAnsi="Gotham-Book"/>
+        </w:rPr>
+        <w:t>HTML5</w:t>
+      </w:r>
+    </w:p>
+    <w:p>
+      <w:pPr>
+        <w:pStyle w:val="ListParagraph"/>
+        <w:numPr>
+          <w:ilvl w:val="0"/>
+          <w:numId w:val="2"/>
+        </w:numPr>
+        <w:rPr>
+          <w:rFonts w:ascii="Gotham-Book" w:hAnsi="Gotham-Book"/>
+        </w:rPr>
+      </w:pPr>
+      <w:r>
+        <w:rPr>
+          <w:rFonts w:ascii="Gotham-Book" w:hAnsi="Gotham-Book"/>
+        </w:rPr>
+        <w:t>CSS3</w:t>
+      </w:r>
+    </w:p>
+    <w:p>
+      <w:pPr>
+        <w:pStyle w:val="ListParagraph"/>
+        <w:numPr>
+          <w:ilvl w:val="0"/>
+          <w:numId w:val="2"/>
+        </w:numPr>
+        <w:rPr>
+          <w:rFonts w:ascii="Gotham-Book" w:hAnsi="Gotham-Book"/>
+        </w:rPr>
+      </w:pPr>
+      <w:r>
+        <w:rPr>
+          <w:rFonts w:ascii="Gotham-Book" w:hAnsi="Gotham-Book"/>
+        </w:rPr>
+        <w:t>JavaScript/jQuery</w:t>
+      </w:r>
+    </w:p>
+    <w:p>
+      <w:pPr>
+        <w:pStyle w:val="ListParagraph"/>
+        <w:numPr>
+          <w:ilvl w:val="0"/>
+          <w:numId w:val="2"/>
+        </w:numPr>
+        <w:rPr>
+          <w:rFonts w:ascii="Gotham-Book" w:hAnsi="Gotham-Book"/>
+        </w:rPr>
+      </w:pPr>
+      <w:r>
+        <w:rPr>
+          <w:rFonts w:ascii="Gotham-Book" w:hAnsi="Gotham-Book"/>
+        </w:rPr>
+        <w:t>Sass/Compass/Susy</w:t>
+      </w:r>
+    </w:p>
+    <w:p>
+      <w:pPr>
+        <w:pStyle w:val="ListParagraph"/>
+        <w:numPr>
+          <w:ilvl w:val="0"/>
+          <w:numId w:val="2"/>
+        </w:numPr>
+        <w:rPr>
+          <w:rFonts w:ascii="Gotham-Book" w:hAnsi="Gotham-Book"/>
+        </w:rPr>
+      </w:pPr>
+      <w:r>
+        <w:rPr>
+          <w:rFonts w:ascii="Gotham-Book" w:hAnsi="Gotham-Book"/>
+        </w:rPr>
+        <w:t>Xcode/</w:t>
+      </w:r>
+      <w:r>
+        <w:rPr>
+          <w:rFonts w:ascii="Gotham-Book" w:hAnsi="Gotham-Book"/>
+        </w:rPr>
+        <w:t>Objective-C</w:t>
+      </w:r>
+    </w:p>
+    <w:p>
+      <w:pPr>
+        <w:rPr>
+          <w:rFonts w:ascii="Gotham-Book" w:hAnsi="Gotham-Book"/>
+        </w:rPr>
+      </w:pPr>
+    </w:p>
+    <w:p>
+      <w:pPr>
         <w:rPr>
           <w:rFonts w:ascii="Gotham-Medium" w:hAnsi="Gotham-Medium"/>
           <w:b/>
@@ -1018,7 +1444,7 @@
         </w:rPr>
         <w:t xml:space="preserve">I would be happy to hear from you. Please message me at </w:t>
       </w:r>
-      <w:hyperlink r:id="rId5" w:history="1">
+      <w:hyperlink r:id="rId6" w:history="1">
         <w:r>
           <w:rPr>
             <w:rStyle w:val="Hyperlink"/>
@@ -1083,6 +1509,591 @@
     </w:sectPr>
   </w:body>
 </w:document>
+</file>
+
+<file path=word/numbering.xml><?xml version="1.0" encoding="utf-8"?>
+<w:numbering xmlns:wpc="http://schemas.microsoft.com/office/word/2010/wordprocessingCanvas" xmlns:mo="http://schemas.microsoft.com/office/mac/office/2008/main" xmlns:mc="http://schemas.openxmlformats.org/markup-compatibility/2006" xmlns:mv="urn:schemas-microsoft-com:mac:vml" xmlns:o="urn:schemas-microsoft-com:office:office" xmlns:r="http://schemas.openxmlformats.org/officeDocument/2006/relationships" xmlns:m="http://schemas.openxmlformats.org/officeDocument/2006/math" xmlns:v="urn:schemas-microsoft-com:vml" xmlns:wp14="http://schemas.microsoft.com/office/word/2010/wordprocessingDrawing" xmlns:wp="http://schemas.openxmlformats.org/drawingml/2006/wordprocessingDrawing" xmlns:w10="urn:schemas-microsoft-com:office:word" xmlns:w="http://schemas.openxmlformats.org/wordprocessingml/2006/main" xmlns:w14="http://schemas.microsoft.com/office/word/2010/wordml" xmlns:wpg="http://schemas.microsoft.com/office/word/2010/wordprocessingGroup" xmlns:wpi="http://schemas.microsoft.com/office/word/2010/wordprocessingInk" xmlns:wne="http://schemas.microsoft.com/office/word/2006/wordml" xmlns:wps="http://schemas.microsoft.com/office/word/2010/wordprocessingShape" mc:Ignorable="w14 wp14">
+  <w:abstractNum w:abstractNumId="0">
+    <w:nsid w:val="00CB0E4B"/>
+    <w:multiLevelType w:val="hybridMultilevel"/>
+    <w:tmpl w:val="30F44C3A"/>
+    <w:lvl w:ilvl="0" w:tplc="04090001">
+      <w:start w:val="1"/>
+      <w:numFmt w:val="bullet"/>
+      <w:lvlText w:val=""/>
+      <w:lvlJc w:val="left"/>
+      <w:pPr>
+        <w:ind w:left="720" w:hanging="360"/>
+      </w:pPr>
+      <w:rPr>
+        <w:rFonts w:ascii="Symbol" w:hAnsi="Symbol" w:hint="default"/>
+      </w:rPr>
+    </w:lvl>
+    <w:lvl w:ilvl="1" w:tplc="04090003" w:tentative="1">
+      <w:start w:val="1"/>
+      <w:numFmt w:val="bullet"/>
+      <w:lvlText w:val="o"/>
+      <w:lvlJc w:val="left"/>
+      <w:pPr>
+        <w:ind w:left="1440" w:hanging="360"/>
+      </w:pPr>
+      <w:rPr>
+        <w:rFonts w:ascii="Courier New" w:hAnsi="Courier New" w:hint="default"/>
+      </w:rPr>
+    </w:lvl>
+    <w:lvl w:ilvl="2" w:tplc="04090005" w:tentative="1">
+      <w:start w:val="1"/>
+      <w:numFmt w:val="bullet"/>
+      <w:lvlText w:val=""/>
+      <w:lvlJc w:val="left"/>
+      <w:pPr>
+        <w:ind w:left="2160" w:hanging="360"/>
+      </w:pPr>
+      <w:rPr>
+        <w:rFonts w:ascii="Wingdings" w:hAnsi="Wingdings" w:hint="default"/>
+      </w:rPr>
+    </w:lvl>
+    <w:lvl w:ilvl="3" w:tplc="04090001" w:tentative="1">
+      <w:start w:val="1"/>
+      <w:numFmt w:val="bullet"/>
+      <w:lvlText w:val=""/>
+      <w:lvlJc w:val="left"/>
+      <w:pPr>
+        <w:ind w:left="2880" w:hanging="360"/>
+      </w:pPr>
+      <w:rPr>
+        <w:rFonts w:ascii="Symbol" w:hAnsi="Symbol" w:hint="default"/>
+      </w:rPr>
+    </w:lvl>
+    <w:lvl w:ilvl="4" w:tplc="04090003" w:tentative="1">
+      <w:start w:val="1"/>
+      <w:numFmt w:val="bullet"/>
+      <w:lvlText w:val="o"/>
+      <w:lvlJc w:val="left"/>
+      <w:pPr>
+        <w:ind w:left="3600" w:hanging="360"/>
+      </w:pPr>
+      <w:rPr>
+        <w:rFonts w:ascii="Courier New" w:hAnsi="Courier New" w:hint="default"/>
+      </w:rPr>
+    </w:lvl>
+    <w:lvl w:ilvl="5" w:tplc="04090005" w:tentative="1">
+      <w:start w:val="1"/>
+      <w:numFmt w:val="bullet"/>
+      <w:lvlText w:val=""/>
+      <w:lvlJc w:val="left"/>
+      <w:pPr>
+        <w:ind w:left="4320" w:hanging="360"/>
+      </w:pPr>
+      <w:rPr>
+        <w:rFonts w:ascii="Wingdings" w:hAnsi="Wingdings" w:hint="default"/>
+      </w:rPr>
+    </w:lvl>
+    <w:lvl w:ilvl="6" w:tplc="04090001" w:tentative="1">
+      <w:start w:val="1"/>
+      <w:numFmt w:val="bullet"/>
+      <w:lvlText w:val=""/>
+      <w:lvlJc w:val="left"/>
+      <w:pPr>
+        <w:ind w:left="5040" w:hanging="360"/>
+      </w:pPr>
+      <w:rPr>
+        <w:rFonts w:ascii="Symbol" w:hAnsi="Symbol" w:hint="default"/>
+      </w:rPr>
+    </w:lvl>
+    <w:lvl w:ilvl="7" w:tplc="04090003" w:tentative="1">
+      <w:start w:val="1"/>
+      <w:numFmt w:val="bullet"/>
+      <w:lvlText w:val="o"/>
+      <w:lvlJc w:val="left"/>
+      <w:pPr>
+        <w:ind w:left="5760" w:hanging="360"/>
+      </w:pPr>
+      <w:rPr>
+        <w:rFonts w:ascii="Courier New" w:hAnsi="Courier New" w:hint="default"/>
+      </w:rPr>
+    </w:lvl>
+    <w:lvl w:ilvl="8" w:tplc="04090005" w:tentative="1">
+      <w:start w:val="1"/>
+      <w:numFmt w:val="bullet"/>
+      <w:lvlText w:val=""/>
+      <w:lvlJc w:val="left"/>
+      <w:pPr>
+        <w:ind w:left="6480" w:hanging="360"/>
+      </w:pPr>
+      <w:rPr>
+        <w:rFonts w:ascii="Wingdings" w:hAnsi="Wingdings" w:hint="default"/>
+      </w:rPr>
+    </w:lvl>
+  </w:abstractNum>
+  <w:abstractNum w:abstractNumId="1">
+    <w:nsid w:val="139D1EC4"/>
+    <w:multiLevelType w:val="hybridMultilevel"/>
+    <w:tmpl w:val="1D2EB74E"/>
+    <w:lvl w:ilvl="0" w:tplc="04090001">
+      <w:start w:val="1"/>
+      <w:numFmt w:val="bullet"/>
+      <w:lvlText w:val=""/>
+      <w:lvlJc w:val="left"/>
+      <w:pPr>
+        <w:ind w:left="720" w:hanging="360"/>
+      </w:pPr>
+      <w:rPr>
+        <w:rFonts w:ascii="Symbol" w:hAnsi="Symbol" w:hint="default"/>
+      </w:rPr>
+    </w:lvl>
+    <w:lvl w:ilvl="1" w:tplc="04090003" w:tentative="1">
+      <w:start w:val="1"/>
+      <w:numFmt w:val="bullet"/>
+      <w:lvlText w:val="o"/>
+      <w:lvlJc w:val="left"/>
+      <w:pPr>
+        <w:ind w:left="1440" w:hanging="360"/>
+      </w:pPr>
+      <w:rPr>
+        <w:rFonts w:ascii="Courier New" w:hAnsi="Courier New" w:hint="default"/>
+      </w:rPr>
+    </w:lvl>
+    <w:lvl w:ilvl="2" w:tplc="04090005" w:tentative="1">
+      <w:start w:val="1"/>
+      <w:numFmt w:val="bullet"/>
+      <w:lvlText w:val=""/>
+      <w:lvlJc w:val="left"/>
+      <w:pPr>
+        <w:ind w:left="2160" w:hanging="360"/>
+      </w:pPr>
+      <w:rPr>
+        <w:rFonts w:ascii="Wingdings" w:hAnsi="Wingdings" w:hint="default"/>
+      </w:rPr>
+    </w:lvl>
+    <w:lvl w:ilvl="3" w:tplc="04090001" w:tentative="1">
+      <w:start w:val="1"/>
+      <w:numFmt w:val="bullet"/>
+      <w:lvlText w:val=""/>
+      <w:lvlJc w:val="left"/>
+      <w:pPr>
+        <w:ind w:left="2880" w:hanging="360"/>
+      </w:pPr>
+      <w:rPr>
+        <w:rFonts w:ascii="Symbol" w:hAnsi="Symbol" w:hint="default"/>
+      </w:rPr>
+    </w:lvl>
+    <w:lvl w:ilvl="4" w:tplc="04090003" w:tentative="1">
+      <w:start w:val="1"/>
+      <w:numFmt w:val="bullet"/>
+      <w:lvlText w:val="o"/>
+      <w:lvlJc w:val="left"/>
+      <w:pPr>
+        <w:ind w:left="3600" w:hanging="360"/>
+      </w:pPr>
+      <w:rPr>
+        <w:rFonts w:ascii="Courier New" w:hAnsi="Courier New" w:hint="default"/>
+      </w:rPr>
+    </w:lvl>
+    <w:lvl w:ilvl="5" w:tplc="04090005" w:tentative="1">
+      <w:start w:val="1"/>
+      <w:numFmt w:val="bullet"/>
+      <w:lvlText w:val=""/>
+      <w:lvlJc w:val="left"/>
+      <w:pPr>
+        <w:ind w:left="4320" w:hanging="360"/>
+      </w:pPr>
+      <w:rPr>
+        <w:rFonts w:ascii="Wingdings" w:hAnsi="Wingdings" w:hint="default"/>
+      </w:rPr>
+    </w:lvl>
+    <w:lvl w:ilvl="6" w:tplc="04090001" w:tentative="1">
+      <w:start w:val="1"/>
+      <w:numFmt w:val="bullet"/>
+      <w:lvlText w:val=""/>
+      <w:lvlJc w:val="left"/>
+      <w:pPr>
+        <w:ind w:left="5040" w:hanging="360"/>
+      </w:pPr>
+      <w:rPr>
+        <w:rFonts w:ascii="Symbol" w:hAnsi="Symbol" w:hint="default"/>
+      </w:rPr>
+    </w:lvl>
+    <w:lvl w:ilvl="7" w:tplc="04090003" w:tentative="1">
+      <w:start w:val="1"/>
+      <w:numFmt w:val="bullet"/>
+      <w:lvlText w:val="o"/>
+      <w:lvlJc w:val="left"/>
+      <w:pPr>
+        <w:ind w:left="5760" w:hanging="360"/>
+      </w:pPr>
+      <w:rPr>
+        <w:rFonts w:ascii="Courier New" w:hAnsi="Courier New" w:hint="default"/>
+      </w:rPr>
+    </w:lvl>
+    <w:lvl w:ilvl="8" w:tplc="04090005" w:tentative="1">
+      <w:start w:val="1"/>
+      <w:numFmt w:val="bullet"/>
+      <w:lvlText w:val=""/>
+      <w:lvlJc w:val="left"/>
+      <w:pPr>
+        <w:ind w:left="6480" w:hanging="360"/>
+      </w:pPr>
+      <w:rPr>
+        <w:rFonts w:ascii="Wingdings" w:hAnsi="Wingdings" w:hint="default"/>
+      </w:rPr>
+    </w:lvl>
+  </w:abstractNum>
+  <w:abstractNum w:abstractNumId="2">
+    <w:nsid w:val="27964C73"/>
+    <w:multiLevelType w:val="hybridMultilevel"/>
+    <w:tmpl w:val="1ABC0AE0"/>
+    <w:lvl w:ilvl="0" w:tplc="04090001">
+      <w:start w:val="1"/>
+      <w:numFmt w:val="bullet"/>
+      <w:lvlText w:val=""/>
+      <w:lvlJc w:val="left"/>
+      <w:pPr>
+        <w:ind w:left="720" w:hanging="360"/>
+      </w:pPr>
+      <w:rPr>
+        <w:rFonts w:ascii="Symbol" w:hAnsi="Symbol" w:hint="default"/>
+      </w:rPr>
+    </w:lvl>
+    <w:lvl w:ilvl="1" w:tplc="04090003" w:tentative="1">
+      <w:start w:val="1"/>
+      <w:numFmt w:val="bullet"/>
+      <w:lvlText w:val="o"/>
+      <w:lvlJc w:val="left"/>
+      <w:pPr>
+        <w:ind w:left="1440" w:hanging="360"/>
+      </w:pPr>
+      <w:rPr>
+        <w:rFonts w:ascii="Courier New" w:hAnsi="Courier New" w:hint="default"/>
+      </w:rPr>
+    </w:lvl>
+    <w:lvl w:ilvl="2" w:tplc="04090005" w:tentative="1">
+      <w:start w:val="1"/>
+      <w:numFmt w:val="bullet"/>
+      <w:lvlText w:val=""/>
+      <w:lvlJc w:val="left"/>
+      <w:pPr>
+        <w:ind w:left="2160" w:hanging="360"/>
+      </w:pPr>
+      <w:rPr>
+        <w:rFonts w:ascii="Wingdings" w:hAnsi="Wingdings" w:hint="default"/>
+      </w:rPr>
+    </w:lvl>
+    <w:lvl w:ilvl="3" w:tplc="04090001" w:tentative="1">
+      <w:start w:val="1"/>
+      <w:numFmt w:val="bullet"/>
+      <w:lvlText w:val=""/>
+      <w:lvlJc w:val="left"/>
+      <w:pPr>
+        <w:ind w:left="2880" w:hanging="360"/>
+      </w:pPr>
+      <w:rPr>
+        <w:rFonts w:ascii="Symbol" w:hAnsi="Symbol" w:hint="default"/>
+      </w:rPr>
+    </w:lvl>
+    <w:lvl w:ilvl="4" w:tplc="04090003" w:tentative="1">
+      <w:start w:val="1"/>
+      <w:numFmt w:val="bullet"/>
+      <w:lvlText w:val="o"/>
+      <w:lvlJc w:val="left"/>
+      <w:pPr>
+        <w:ind w:left="3600" w:hanging="360"/>
+      </w:pPr>
+      <w:rPr>
+        <w:rFonts w:ascii="Courier New" w:hAnsi="Courier New" w:hint="default"/>
+      </w:rPr>
+    </w:lvl>
+    <w:lvl w:ilvl="5" w:tplc="04090005" w:tentative="1">
+      <w:start w:val="1"/>
+      <w:numFmt w:val="bullet"/>
+      <w:lvlText w:val=""/>
+      <w:lvlJc w:val="left"/>
+      <w:pPr>
+        <w:ind w:left="4320" w:hanging="360"/>
+      </w:pPr>
+      <w:rPr>
+        <w:rFonts w:ascii="Wingdings" w:hAnsi="Wingdings" w:hint="default"/>
+      </w:rPr>
+    </w:lvl>
+    <w:lvl w:ilvl="6" w:tplc="04090001" w:tentative="1">
+      <w:start w:val="1"/>
+      <w:numFmt w:val="bullet"/>
+      <w:lvlText w:val=""/>
+      <w:lvlJc w:val="left"/>
+      <w:pPr>
+        <w:ind w:left="5040" w:hanging="360"/>
+      </w:pPr>
+      <w:rPr>
+        <w:rFonts w:ascii="Symbol" w:hAnsi="Symbol" w:hint="default"/>
+      </w:rPr>
+    </w:lvl>
+    <w:lvl w:ilvl="7" w:tplc="04090003" w:tentative="1">
+      <w:start w:val="1"/>
+      <w:numFmt w:val="bullet"/>
+      <w:lvlText w:val="o"/>
+      <w:lvlJc w:val="left"/>
+      <w:pPr>
+        <w:ind w:left="5760" w:hanging="360"/>
+      </w:pPr>
+      <w:rPr>
+        <w:rFonts w:ascii="Courier New" w:hAnsi="Courier New" w:hint="default"/>
+      </w:rPr>
+    </w:lvl>
+    <w:lvl w:ilvl="8" w:tplc="04090005" w:tentative="1">
+      <w:start w:val="1"/>
+      <w:numFmt w:val="bullet"/>
+      <w:lvlText w:val=""/>
+      <w:lvlJc w:val="left"/>
+      <w:pPr>
+        <w:ind w:left="6480" w:hanging="360"/>
+      </w:pPr>
+      <w:rPr>
+        <w:rFonts w:ascii="Wingdings" w:hAnsi="Wingdings" w:hint="default"/>
+      </w:rPr>
+    </w:lvl>
+  </w:abstractNum>
+  <w:abstractNum w:abstractNumId="3">
+    <w:nsid w:val="4C8850BE"/>
+    <w:multiLevelType w:val="hybridMultilevel"/>
+    <w:tmpl w:val="917E05CE"/>
+    <w:lvl w:ilvl="0" w:tplc="04090001">
+      <w:start w:val="1"/>
+      <w:numFmt w:val="bullet"/>
+      <w:lvlText w:val=""/>
+      <w:lvlJc w:val="left"/>
+      <w:pPr>
+        <w:ind w:left="720" w:hanging="360"/>
+      </w:pPr>
+      <w:rPr>
+        <w:rFonts w:ascii="Symbol" w:hAnsi="Symbol" w:hint="default"/>
+      </w:rPr>
+    </w:lvl>
+    <w:lvl w:ilvl="1" w:tplc="04090003" w:tentative="1">
+      <w:start w:val="1"/>
+      <w:numFmt w:val="bullet"/>
+      <w:lvlText w:val="o"/>
+      <w:lvlJc w:val="left"/>
+      <w:pPr>
+        <w:ind w:left="1440" w:hanging="360"/>
+      </w:pPr>
+      <w:rPr>
+        <w:rFonts w:ascii="Courier New" w:hAnsi="Courier New" w:hint="default"/>
+      </w:rPr>
+    </w:lvl>
+    <w:lvl w:ilvl="2" w:tplc="04090005" w:tentative="1">
+      <w:start w:val="1"/>
+      <w:numFmt w:val="bullet"/>
+      <w:lvlText w:val=""/>
+      <w:lvlJc w:val="left"/>
+      <w:pPr>
+        <w:ind w:left="2160" w:hanging="360"/>
+      </w:pPr>
+      <w:rPr>
+        <w:rFonts w:ascii="Wingdings" w:hAnsi="Wingdings" w:hint="default"/>
+      </w:rPr>
+    </w:lvl>
+    <w:lvl w:ilvl="3" w:tplc="04090001" w:tentative="1">
+      <w:start w:val="1"/>
+      <w:numFmt w:val="bullet"/>
+      <w:lvlText w:val=""/>
+      <w:lvlJc w:val="left"/>
+      <w:pPr>
+        <w:ind w:left="2880" w:hanging="360"/>
+      </w:pPr>
+      <w:rPr>
+        <w:rFonts w:ascii="Symbol" w:hAnsi="Symbol" w:hint="default"/>
+      </w:rPr>
+    </w:lvl>
+    <w:lvl w:ilvl="4" w:tplc="04090003" w:tentative="1">
+      <w:start w:val="1"/>
+      <w:numFmt w:val="bullet"/>
+      <w:lvlText w:val="o"/>
+      <w:lvlJc w:val="left"/>
+      <w:pPr>
+        <w:ind w:left="3600" w:hanging="360"/>
+      </w:pPr>
+      <w:rPr>
+        <w:rFonts w:ascii="Courier New" w:hAnsi="Courier New" w:hint="default"/>
+      </w:rPr>
+    </w:lvl>
+    <w:lvl w:ilvl="5" w:tplc="04090005" w:tentative="1">
+      <w:start w:val="1"/>
+      <w:numFmt w:val="bullet"/>
+      <w:lvlText w:val=""/>
+      <w:lvlJc w:val="left"/>
+      <w:pPr>
+        <w:ind w:left="4320" w:hanging="360"/>
+      </w:pPr>
+      <w:rPr>
+        <w:rFonts w:ascii="Wingdings" w:hAnsi="Wingdings" w:hint="default"/>
+      </w:rPr>
+    </w:lvl>
+    <w:lvl w:ilvl="6" w:tplc="04090001" w:tentative="1">
+      <w:start w:val="1"/>
+      <w:numFmt w:val="bullet"/>
+      <w:lvlText w:val=""/>
+      <w:lvlJc w:val="left"/>
+      <w:pPr>
+        <w:ind w:left="5040" w:hanging="360"/>
+      </w:pPr>
+      <w:rPr>
+        <w:rFonts w:ascii="Symbol" w:hAnsi="Symbol" w:hint="default"/>
+      </w:rPr>
+    </w:lvl>
+    <w:lvl w:ilvl="7" w:tplc="04090003" w:tentative="1">
+      <w:start w:val="1"/>
+      <w:numFmt w:val="bullet"/>
+      <w:lvlText w:val="o"/>
+      <w:lvlJc w:val="left"/>
+      <w:pPr>
+        <w:ind w:left="5760" w:hanging="360"/>
+      </w:pPr>
+      <w:rPr>
+        <w:rFonts w:ascii="Courier New" w:hAnsi="Courier New" w:hint="default"/>
+      </w:rPr>
+    </w:lvl>
+    <w:lvl w:ilvl="8" w:tplc="04090005" w:tentative="1">
+      <w:start w:val="1"/>
+      <w:numFmt w:val="bullet"/>
+      <w:lvlText w:val=""/>
+      <w:lvlJc w:val="left"/>
+      <w:pPr>
+        <w:ind w:left="6480" w:hanging="360"/>
+      </w:pPr>
+      <w:rPr>
+        <w:rFonts w:ascii="Wingdings" w:hAnsi="Wingdings" w:hint="default"/>
+      </w:rPr>
+    </w:lvl>
+  </w:abstractNum>
+  <w:abstractNum w:abstractNumId="4">
+    <w:nsid w:val="6FD10697"/>
+    <w:multiLevelType w:val="hybridMultilevel"/>
+    <w:tmpl w:val="EA66E3F0"/>
+    <w:lvl w:ilvl="0" w:tplc="04090001">
+      <w:start w:val="1"/>
+      <w:numFmt w:val="bullet"/>
+      <w:lvlText w:val=""/>
+      <w:lvlJc w:val="left"/>
+      <w:pPr>
+        <w:ind w:left="720" w:hanging="360"/>
+      </w:pPr>
+      <w:rPr>
+        <w:rFonts w:ascii="Symbol" w:hAnsi="Symbol" w:hint="default"/>
+      </w:rPr>
+    </w:lvl>
+    <w:lvl w:ilvl="1" w:tplc="04090003" w:tentative="1">
+      <w:start w:val="1"/>
+      <w:numFmt w:val="bullet"/>
+      <w:lvlText w:val="o"/>
+      <w:lvlJc w:val="left"/>
+      <w:pPr>
+        <w:ind w:left="1440" w:hanging="360"/>
+      </w:pPr>
+      <w:rPr>
+        <w:rFonts w:ascii="Courier New" w:hAnsi="Courier New" w:hint="default"/>
+      </w:rPr>
+    </w:lvl>
+    <w:lvl w:ilvl="2" w:tplc="04090005" w:tentative="1">
+      <w:start w:val="1"/>
+      <w:numFmt w:val="bullet"/>
+      <w:lvlText w:val=""/>
+      <w:lvlJc w:val="left"/>
+      <w:pPr>
+        <w:ind w:left="2160" w:hanging="360"/>
+      </w:pPr>
+      <w:rPr>
+        <w:rFonts w:ascii="Wingdings" w:hAnsi="Wingdings" w:hint="default"/>
+      </w:rPr>
+    </w:lvl>
+    <w:lvl w:ilvl="3" w:tplc="04090001" w:tentative="1">
+      <w:start w:val="1"/>
+      <w:numFmt w:val="bullet"/>
+      <w:lvlText w:val=""/>
+      <w:lvlJc w:val="left"/>
+      <w:pPr>
+        <w:ind w:left="2880" w:hanging="360"/>
+      </w:pPr>
+      <w:rPr>
+        <w:rFonts w:ascii="Symbol" w:hAnsi="Symbol" w:hint="default"/>
+      </w:rPr>
+    </w:lvl>
+    <w:lvl w:ilvl="4" w:tplc="04090003" w:tentative="1">
+      <w:start w:val="1"/>
+      <w:numFmt w:val="bullet"/>
+      <w:lvlText w:val="o"/>
+      <w:lvlJc w:val="left"/>
+      <w:pPr>
+        <w:ind w:left="3600" w:hanging="360"/>
+      </w:pPr>
+      <w:rPr>
+        <w:rFonts w:ascii="Courier New" w:hAnsi="Courier New" w:hint="default"/>
+      </w:rPr>
+    </w:lvl>
+    <w:lvl w:ilvl="5" w:tplc="04090005" w:tentative="1">
+      <w:start w:val="1"/>
+      <w:numFmt w:val="bullet"/>
+      <w:lvlText w:val=""/>
+      <w:lvlJc w:val="left"/>
+      <w:pPr>
+        <w:ind w:left="4320" w:hanging="360"/>
+      </w:pPr>
+      <w:rPr>
+        <w:rFonts w:ascii="Wingdings" w:hAnsi="Wingdings" w:hint="default"/>
+      </w:rPr>
+    </w:lvl>
+    <w:lvl w:ilvl="6" w:tplc="04090001" w:tentative="1">
+      <w:start w:val="1"/>
+      <w:numFmt w:val="bullet"/>
+      <w:lvlText w:val=""/>
+      <w:lvlJc w:val="left"/>
+      <w:pPr>
+        <w:ind w:left="5040" w:hanging="360"/>
+      </w:pPr>
+      <w:rPr>
+        <w:rFonts w:ascii="Symbol" w:hAnsi="Symbol" w:hint="default"/>
+      </w:rPr>
+    </w:lvl>
+    <w:lvl w:ilvl="7" w:tplc="04090003" w:tentative="1">
+      <w:start w:val="1"/>
+      <w:numFmt w:val="bullet"/>
+      <w:lvlText w:val="o"/>
+      <w:lvlJc w:val="left"/>
+      <w:pPr>
+        <w:ind w:left="5760" w:hanging="360"/>
+      </w:pPr>
+      <w:rPr>
+        <w:rFonts w:ascii="Courier New" w:hAnsi="Courier New" w:hint="default"/>
+      </w:rPr>
+    </w:lvl>
+    <w:lvl w:ilvl="8" w:tplc="04090005" w:tentative="1">
+      <w:start w:val="1"/>
+      <w:numFmt w:val="bullet"/>
+      <w:lvlText w:val=""/>
+      <w:lvlJc w:val="left"/>
+      <w:pPr>
+        <w:ind w:left="6480" w:hanging="360"/>
+      </w:pPr>
+      <w:rPr>
+        <w:rFonts w:ascii="Wingdings" w:hAnsi="Wingdings" w:hint="default"/>
+      </w:rPr>
+    </w:lvl>
+  </w:abstractNum>
+  <w:num w:numId="1">
+    <w:abstractNumId w:val="2"/>
+  </w:num>
+  <w:num w:numId="2">
+    <w:abstractNumId w:val="1"/>
+  </w:num>
+  <w:num w:numId="3">
+    <w:abstractNumId w:val="4"/>
+  </w:num>
+  <w:num w:numId="4">
+    <w:abstractNumId w:val="3"/>
+  </w:num>
+  <w:num w:numId="5">
+    <w:abstractNumId w:val="0"/>
+  </w:num>
+</w:numbering>
 </file>
 
 <file path=word/styles.xml><?xml version="1.0" encoding="utf-8"?>
@@ -1279,6 +2290,17 @@
       <w:u w:val="single"/>
     </w:rPr>
   </w:style>
+  <w:style w:type="paragraph" w:styleId="ListParagraph">
+    <w:name w:val="List Paragraph"/>
+    <w:basedOn w:val="Normal"/>
+    <w:uiPriority w:val="34"/>
+    <w:qFormat/>
+    <w:rsid w:val="00C10DBD"/>
+    <w:pPr>
+      <w:ind w:left="720"/>
+      <w:contextualSpacing/>
+    </w:pPr>
+  </w:style>
 </w:styles>
 </file>
 
@@ -1475,6 +2497,17 @@
       <w:color w:val="0000FF" w:themeColor="hyperlink"/>
       <w:u w:val="single"/>
     </w:rPr>
+  </w:style>
+  <w:style w:type="paragraph" w:styleId="ListParagraph">
+    <w:name w:val="List Paragraph"/>
+    <w:basedOn w:val="Normal"/>
+    <w:uiPriority w:val="34"/>
+    <w:qFormat/>
+    <w:rsid w:val="00C10DBD"/>
+    <w:pPr>
+      <w:ind w:left="720"/>
+      <w:contextualSpacing/>
+    </w:pPr>
   </w:style>
 </w:styles>
 </file>

</xml_diff>